<commit_message>
added another 2 lines
</commit_message>
<xml_diff>
--- a/Project.docx
+++ b/Project.docx
@@ -4,36 +4,24 @@
   <w:body>
     <w:p>
       <w:r>
-        <w:t xml:space="preserve">Import </w:t>
+        <w:t>My name Is aroosa safdar.</w:t>
       </w:r>
-      <w:proofErr w:type="spellStart"/>
-      <w:r>
-        <w:t>numpy</w:t>
-      </w:r>
-      <w:proofErr w:type="spellEnd"/>
-      <w:r>
-        <w:t xml:space="preserve"> as </w:t>
-      </w:r>
-      <w:proofErr w:type="spellStart"/>
-      <w:r>
-        <w:t>np</w:t>
-      </w:r>
-      <w:proofErr w:type="spellEnd"/>
+    </w:p>
+    <w:p/>
+    <w:p/>
+    <w:p>
+      <w:bookmarkStart w:id="0" w:name="_GoBack"/>
+      <w:bookmarkEnd w:id="0"/>
     </w:p>
     <w:p>
       <w:r>
-        <w:t xml:space="preserve">My name Is </w:t>
+        <w:t>My qualification is MS.</w:t>
       </w:r>
-      <w:proofErr w:type="spellStart"/>
+    </w:p>
+    <w:p>
       <w:r>
-        <w:t>aroosa</w:t>
+        <w:t>Import pandas as pd</w:t>
       </w:r>
-      <w:proofErr w:type="spellEnd"/>
-      <w:r>
-        <w:t xml:space="preserve"> safdar.</w:t>
-      </w:r>
-      <w:bookmarkStart w:id="0" w:name="_GoBack"/>
-      <w:bookmarkEnd w:id="0"/>
     </w:p>
     <w:sectPr>
       <w:pgSz w:w="12240" w:h="15840"/>

</xml_diff>